<commit_message>
iam listing api extended iam spec updated
</commit_message>
<xml_diff>
--- a/doc/bee.creative.iam/Spezifikation_IAM.docx
+++ b/doc/bee.creative.iam/Spezifikation_IAM.docx
@@ -147,7 +147,16 @@
         <w:pStyle w:val="D1TextblockStrgNum8"/>
       </w:pPr>
       <w:r>
-        <w:t xml:space="preserve">Die Schnittstelle </w:t>
+        <w:t>Ausgangspunkt des Datenmodells</w:t>
+      </w:r>
+      <w:r>
+        <w:t xml:space="preserve"> ist ein </w:t>
+      </w:r>
+      <w:r>
+        <w:t xml:space="preserve">Inhaltsverzeichnis </w:t>
+      </w:r>
+      <w:r>
+        <w:t>(</w:t>
       </w:r>
       <w:r>
         <w:t>«</w:t>
@@ -160,50 +169,44 @@
         <w:t>IAMIndex</w:t>
       </w:r>
       <w:r>
-        <w:t xml:space="preserve">» </w:t>
-      </w:r>
-      <w:r>
-        <w:t xml:space="preserve">bildet den Ausgangspunkt </w:t>
-      </w:r>
-      <w:r>
-        <w:t>des Datenmodells</w:t>
-      </w:r>
-      <w:r>
-        <w:t xml:space="preserve"> und erlaubt den Zugriff </w:t>
-      </w:r>
-      <w:r>
-        <w:t xml:space="preserve">auf </w:t>
-      </w:r>
-      <w:r>
-        <w:t>Auflistungen</w:t>
-      </w:r>
-      <w:r>
-        <w:t xml:space="preserve"> </w:t>
-      </w:r>
-      <w:r>
-        <w:t>(</w:t>
-      </w:r>
-      <w:r>
-        <w:t>«</w:t>
+        <w:t>»</w:t>
+      </w:r>
+      <w:r>
+        <w:t>), über welches auf fast b</w:t>
+      </w:r>
+      <w:r>
+        <w:t>e</w:t>
+      </w:r>
+      <w:r>
+        <w:t xml:space="preserve">liebig viele </w:t>
+      </w:r>
+      <w:r>
+        <w:t>Abbildungen («</w:t>
       </w:r>
       <w:r>
         <w:rPr>
           <w:rStyle w:val="D2ReferenzStrgNum9"/>
           <w:lang w:val="la-Latn"/>
         </w:rPr>
-        <w:t>IAMListing</w:t>
+        <w:t>IAMMapping</w:t>
       </w:r>
       <w:r>
         <w:t>»</w:t>
       </w:r>
       <w:r>
-        <w:t xml:space="preserve">) </w:t>
-      </w:r>
-      <w:r>
-        <w:t xml:space="preserve">und </w:t>
-      </w:r>
-      <w:r>
-        <w:t>Abbildungen (</w:t>
+        <w:t>)</w:t>
+      </w:r>
+      <w:r>
+        <w:t xml:space="preserve"> und </w:t>
+      </w:r>
+      <w:r>
+        <w:t>Auflistungen</w:t>
+      </w:r>
+      <w:r>
+        <w:t xml:space="preserve"> </w:t>
+      </w:r>
+      <w:r>
+        <w:t>(</w:t>
       </w:r>
       <w:r>
         <w:t>«</w:t>
@@ -213,19 +216,22 @@
           <w:rStyle w:val="D2ReferenzStrgNum9"/>
           <w:lang w:val="la-Latn"/>
         </w:rPr>
-        <w:t>IAMMapping</w:t>
+        <w:t>IAMListing</w:t>
       </w:r>
       <w:r>
         <w:t>»</w:t>
       </w:r>
       <w:r>
-        <w:t>)</w:t>
-      </w:r>
-      <w:r>
-        <w:t>.</w:t>
-      </w:r>
-      <w:r>
-        <w:t xml:space="preserve"> Die Elemente </w:t>
+        <w:t xml:space="preserve">) </w:t>
+      </w:r>
+      <w:r>
+        <w:t>zugegriffen werden kann.</w:t>
+      </w:r>
+      <w:r>
+        <w:t xml:space="preserve"> </w:t>
+      </w:r>
+      <w:r>
+        <w:t xml:space="preserve">Die Elemente </w:t>
       </w:r>
       <w:r>
         <w:t>der</w:t>
@@ -256,16 +262,19 @@
         <w:t xml:space="preserve">) </w:t>
       </w:r>
       <w:r>
-        <w:t xml:space="preserve">der </w:t>
-      </w:r>
-      <w:r>
-        <w:t xml:space="preserve">Abbildungen </w:t>
-      </w:r>
-      <w:r>
-        <w:t>sind</w:t>
-      </w:r>
-      <w:r>
-        <w:t xml:space="preserve"> </w:t>
+        <w:t xml:space="preserve">in den </w:t>
+      </w:r>
+      <w:r>
+        <w:t>A</w:t>
+      </w:r>
+      <w:r>
+        <w:t>b</w:t>
+      </w:r>
+      <w:r>
+        <w:t xml:space="preserve">bildungen </w:t>
+      </w:r>
+      <w:r>
+        <w:t xml:space="preserve">alle samt </w:t>
       </w:r>
       <w:r>
         <w:t>Zahlenfolgen (</w:t>
@@ -287,13 +296,13 @@
         <w:t>).</w:t>
       </w:r>
       <w:r>
-        <w:t xml:space="preserve"> Da Auflistungen, Abbildungen, Zahlenfolgen und Einträge konstant sind, gibt es j</w:t>
-      </w:r>
-      <w:r>
-        <w:t>e</w:t>
-      </w:r>
-      <w:r>
-        <w:t xml:space="preserve">weils auch nur eine </w:t>
+        <w:t xml:space="preserve"> Da </w:t>
+      </w:r>
+      <w:r>
+        <w:t xml:space="preserve">alle Datenelemente des Modells unveränderlich </w:t>
+      </w:r>
+      <w:r>
+        <w:t xml:space="preserve">sind, gibt es jeweils auch nur eine </w:t>
       </w:r>
       <w:r>
         <w:t>l</w:t>
@@ -342,14 +351,35 @@
       </w:r>
       <w:proofErr w:type="spellEnd"/>
       <w:r>
-        <w:t>» ist ein abstraktes Inhaltsverzeichnis zur Verwaltung von Auflistungen («</w:t>
+        <w:t>» ist ein abstraktes Inhaltsverzeichnis</w:t>
+      </w:r>
+      <w:r>
+        <w:t xml:space="preserve"> zur Verwaltung von sowie zum</w:t>
+      </w:r>
+      <w:r>
+        <w:t xml:space="preserve"> positionsbasierten Zugriff auf</w:t>
+      </w:r>
+      <w:r>
+        <w:t xml:space="preserve"> Auflistungen («</w:t>
       </w:r>
       <w:proofErr w:type="spellStart"/>
       <w:r>
         <w:rPr>
           <w:rStyle w:val="S2ReferenzStrgNum0"/>
         </w:rPr>
-        <w:t>IAMListing</w:t>
+        <w:t>IAMLi</w:t>
+      </w:r>
+      <w:r>
+        <w:rPr>
+          <w:rStyle w:val="S2ReferenzStrgNum0"/>
+        </w:rPr>
+        <w:t>s</w:t>
+      </w:r>
+      <w:r>
+        <w:rPr>
+          <w:rStyle w:val="S2ReferenzStrgNum0"/>
+        </w:rPr>
+        <w:t>ting</w:t>
       </w:r>
       <w:proofErr w:type="spellEnd"/>
       <w:r>
@@ -632,7 +662,10 @@
       </w:r>
       <w:proofErr w:type="spellEnd"/>
       <w:r>
-        <w:t>» ist eine abstrakte Auflistung von Elementen, welche selbst als Zahlenfolgen realisiert sind.</w:t>
+        <w:t>» ist eine abstrakte Auflistung von Elementen, welche als Zahlenfolgen realisiert sind</w:t>
+      </w:r>
+      <w:r>
+        <w:t>.</w:t>
       </w:r>
     </w:p>
     <w:p>
@@ -908,6 +941,66 @@
       </w:r>
       <w:r>
         <w:t>zurück («0…1073741823»).</w:t>
+      </w:r>
+    </w:p>
+    <w:p>
+      <w:pPr>
+        <w:pStyle w:val="S3InstanzmitgliedStrgNum1"/>
+      </w:pPr>
+      <w:r>
+        <w:t>+ find(</w:t>
+      </w:r>
+      <w:r>
+        <w:t>item</w:t>
+      </w:r>
+      <w:r>
+        <w:t>: IAMArray): int</w:t>
+      </w:r>
+    </w:p>
+    <w:p>
+      <w:pPr>
+        <w:pStyle w:val="S1TextblockStrgNum3"/>
+      </w:pPr>
+      <w:r>
+        <w:t xml:space="preserve">Diese Methode </w:t>
+      </w:r>
+      <w:r>
+        <w:t xml:space="preserve">gibt </w:t>
+      </w:r>
+      <w:r>
+        <w:t xml:space="preserve">den Index des </w:t>
+      </w:r>
+      <w:r>
+        <w:t xml:space="preserve">Elements </w:t>
+      </w:r>
+      <w:r>
+        <w:t>zurück</w:t>
+      </w:r>
+      <w:r>
+        <w:t xml:space="preserve">, </w:t>
+      </w:r>
+      <w:r>
+        <w:t xml:space="preserve">das </w:t>
+      </w:r>
+      <w:r>
+        <w:t>äquivalenten zum gegebenen ist.</w:t>
+      </w:r>
+    </w:p>
+    <w:p>
+      <w:pPr>
+        <w:pStyle w:val="S1TextblockStrgNum3"/>
+      </w:pPr>
+      <w:r>
+        <w:t xml:space="preserve">Die Suche erfolgt linear vom ersten zum letzten Element. </w:t>
+      </w:r>
+      <w:r>
+        <w:t xml:space="preserve">Bei erfolgloser Suche </w:t>
+      </w:r>
+      <w:r>
+        <w:t>wird «-1» geliefert</w:t>
+      </w:r>
+      <w:r>
+        <w:t>.</w:t>
       </w:r>
     </w:p>
     <w:p>
@@ -2978,6 +3071,18 @@
         <w:pStyle w:val="S1TextblockStrgNum3"/>
       </w:pPr>
       <w:r>
+        <w:t xml:space="preserve">Die Suche erfolgt </w:t>
+      </w:r>
+      <w:r>
+        <w:t>ordnungs- oder streuwertbasiert</w:t>
+      </w:r>
+      <w:r>
+        <w:t>, d.h. indiziert</w:t>
+      </w:r>
+      <w:r>
+        <w:t xml:space="preserve">. </w:t>
+      </w:r>
+      <w:r>
         <w:t xml:space="preserve">Bei erfolgloser Suche </w:t>
       </w:r>
       <w:r>
@@ -3650,7 +3755,15 @@
         <w:rPr>
           <w:noProof/>
         </w:rPr>
-        <w:t xml:space="preserve"> entsprechen, um eine maximale Leistungsfähigkeit zu erreichen</w:t>
+        <w:t xml:space="preserve"> entsprechen, </w:t>
+      </w:r>
+      <w:bookmarkStart w:id="2" w:name="_GoBack"/>
+      <w:bookmarkEnd w:id="2"/>
+      <w:r>
+        <w:rPr>
+          <w:noProof/>
+        </w:rPr>
+        <w:t>um eine maximale Leistungsfähigkeit zu erreichen</w:t>
       </w:r>
       <w:r>
         <w:rPr>
@@ -15366,6 +15479,14 @@
     <w:p>
       <w:pPr>
         <w:pStyle w:val="berschrift2"/>
+      </w:pPr>
+      <w:r>
+        <w:t>CSV-Datenformat</w:t>
+      </w:r>
+    </w:p>
+    <w:p>
+      <w:pPr>
+        <w:pStyle w:val="D1TextblockStrgNum8"/>
         <w:rPr>
           <w:noProof/>
         </w:rPr>
@@ -15374,6 +15495,57 @@
         <w:rPr>
           <w:noProof/>
         </w:rPr>
+        <w:t>TODO</w:t>
+      </w:r>
+    </w:p>
+    <w:p>
+      <w:pPr>
+        <w:pStyle w:val="D1TextblockStrgNum8"/>
+        <w:rPr>
+          <w:noProof/>
+        </w:rPr>
+      </w:pPr>
+      <w:r>
+        <w:rPr>
+          <w:noProof/>
+        </w:rPr>
+        <w:t>spalten: section / key / value</w:t>
+      </w:r>
+    </w:p>
+    <w:p>
+      <w:pPr>
+        <w:pStyle w:val="D1TextblockStrgNum8"/>
+        <w:rPr>
+          <w:noProof/>
+        </w:rPr>
+      </w:pPr>
+      <w:r>
+        <w:rPr>
+          <w:noProof/>
+        </w:rPr>
+        <w:t>sonst  analog zu ini</w:t>
+      </w:r>
+    </w:p>
+    <w:p>
+      <w:pPr>
+        <w:pStyle w:val="D1TextblockStrgNum8"/>
+        <w:rPr>
+          <w:noProof/>
+        </w:rPr>
+      </w:pPr>
+    </w:p>
+    <w:p>
+      <w:pPr>
+        <w:pStyle w:val="berschrift2"/>
+        <w:rPr>
+          <w:noProof/>
+        </w:rPr>
+      </w:pPr>
+      <w:r>
+        <w:rPr>
+          <w:noProof/>
+        </w:rPr>
+        <w:lastRenderedPageBreak/>
         <w:t>XML-</w:t>
       </w:r>
       <w:r>
@@ -15529,7 +15701,6 @@
               <w:rPr>
                 <w:noProof/>
               </w:rPr>
-              <w:lastRenderedPageBreak/>
               <w:t>Attribut</w:t>
             </w:r>
           </w:p>
@@ -17284,12 +17455,7 @@
       </w:r>
       <w:proofErr w:type="spellEnd"/>
       <w:r>
-        <w:t xml:space="preserve">» und </w:t>
-      </w:r>
-      <w:bookmarkStart w:id="2" w:name="_GoBack"/>
-      <w:bookmarkEnd w:id="2"/>
-      <w:r>
-        <w:t>kann für eine Auflistung sogar mehrfach vorkommen.</w:t>
+        <w:t>» und kann für eine Auflistung sogar mehrfach vorkommen.</w:t>
       </w:r>
     </w:p>
     <w:tbl>
@@ -17713,6 +17879,7 @@
               <w:rPr>
                 <w:rStyle w:val="S2ReferenzStrgNum0"/>
               </w:rPr>
+              <w:lastRenderedPageBreak/>
               <w:t>item</w:t>
             </w:r>
           </w:p>
@@ -18230,7 +18397,7 @@
         <w:rFonts w:asciiTheme="minorHAnsi" w:hAnsiTheme="minorHAnsi"/>
         <w:noProof/>
       </w:rPr>
-      <w:t>9</w:t>
+      <w:t>10</w:t>
     </w:r>
     <w:r>
       <w:rPr>
@@ -18267,7 +18434,7 @@
         <w:rFonts w:asciiTheme="minorHAnsi" w:hAnsiTheme="minorHAnsi"/>
         <w:noProof/>
       </w:rPr>
-      <w:t>9</w:t>
+      <w:t>10</w:t>
     </w:r>
     <w:r>
       <w:rPr>
@@ -18347,13 +18514,13 @@
       <w:rPr>
         <w:rFonts w:asciiTheme="minorHAnsi" w:hAnsiTheme="minorHAnsi"/>
       </w:rPr>
-      <w:t>…</w:t>
+      <w:t>…0</w:t>
     </w:r>
     <w:r>
       <w:rPr>
         <w:rFonts w:asciiTheme="minorHAnsi" w:hAnsiTheme="minorHAnsi"/>
       </w:rPr>
-      <w:t>04</w:t>
+      <w:t>5</w:t>
     </w:r>
     <w:r>
       <w:rPr>
@@ -18365,7 +18532,7 @@
       <w:rPr>
         <w:rFonts w:asciiTheme="minorHAnsi" w:hAnsiTheme="minorHAnsi"/>
       </w:rPr>
-      <w:t>6</w:t>
+      <w:t>7</w:t>
     </w:r>
     <w:r>
       <w:rPr>
@@ -21936,7 +22103,7 @@
 </file>
 
 <file path=customXml/itemProps1.xml><?xml version="1.0" encoding="utf-8"?>
-<ds:datastoreItem xmlns:ds="http://schemas.openxmlformats.org/officeDocument/2006/customXml" ds:itemID="{CA475EEB-64D0-4A69-92AE-7C2674445469}">
+<ds:datastoreItem xmlns:ds="http://schemas.openxmlformats.org/officeDocument/2006/customXml" ds:itemID="{D39A4063-2D7D-48C8-B359-802D1B43C947}">
   <ds:schemaRefs>
     <ds:schemaRef ds:uri="http://schemas.openxmlformats.org/officeDocument/2006/bibliography"/>
   </ds:schemaRefs>

</xml_diff>

<commit_message>
fem refactored parser, formatter, compiler fem new pointer, domain, util
</commit_message>
<xml_diff>
--- a/doc/bee.creative.iam/Spezifikation_IAM.docx
+++ b/doc/bee.creative.iam/Spezifikation_IAM.docx
@@ -54,7 +54,12 @@
         <w:t>ein abstraktes</w:t>
       </w:r>
       <w:r>
-        <w:t xml:space="preserve"> Datenmodell</w:t>
+        <w:t xml:space="preserve"> Daten</w:t>
+      </w:r>
+      <w:bookmarkStart w:id="0" w:name="_GoBack"/>
+      <w:bookmarkEnd w:id="0"/>
+      <w:r>
+        <w:t>modell</w:t>
       </w:r>
       <w:r>
         <w:t xml:space="preserve">, welches </w:t>
@@ -94,14 +99,14 @@
       <w:pPr>
         <w:pStyle w:val="G1Grafikblock"/>
       </w:pPr>
-      <w:bookmarkStart w:id="0" w:name="_Toc375042676"/>
-      <w:bookmarkStart w:id="1" w:name="_Toc391058137"/>
+      <w:bookmarkStart w:id="1" w:name="_Toc375042676"/>
+      <w:bookmarkStart w:id="2" w:name="_Toc391058137"/>
       <w:r>
         <w:drawing>
           <wp:inline distT="0" distB="0" distL="0" distR="0">
-            <wp:extent cx="5438775" cy="3747770"/>
-            <wp:effectExtent l="0" t="0" r="9525" b="5080"/>
-            <wp:docPr id="2" name="Grafik 2"/>
+            <wp:extent cx="5438775" cy="3657600"/>
+            <wp:effectExtent l="0" t="0" r="9525" b="0"/>
+            <wp:docPr id="1" name="Grafik 1"/>
             <wp:cNvGraphicFramePr>
               <a:graphicFrameLocks xmlns:a="http://schemas.openxmlformats.org/drawingml/2006/main" noChangeAspect="1"/>
             </wp:cNvGraphicFramePr>
@@ -130,7 +135,7 @@
                   <pic:spPr bwMode="auto">
                     <a:xfrm>
                       <a:off x="0" y="0"/>
-                      <a:ext cx="5438775" cy="3747770"/>
+                      <a:ext cx="5438775" cy="3657600"/>
                     </a:xfrm>
                     <a:prstGeom prst="rect">
                       <a:avLst/>
@@ -147,8 +152,8 @@
         </w:drawing>
       </w:r>
     </w:p>
-    <w:bookmarkEnd w:id="0"/>
     <w:bookmarkEnd w:id="1"/>
+    <w:bookmarkEnd w:id="2"/>
     <w:p>
       <w:pPr>
         <w:pStyle w:val="D1TextblockStrgNum8"/>
@@ -6306,7 +6311,13 @@
               <w:t>en</w:t>
             </w:r>
             <w:r>
-              <w:t xml:space="preserve"> Elementlängen</w:t>
+              <w:t xml:space="preserve"> El</w:t>
+            </w:r>
+            <w:r>
+              <w:t>e</w:t>
+            </w:r>
+            <w:r>
+              <w:t>mentlängen</w:t>
             </w:r>
             <w:r>
               <w:t>typ</w:t>
@@ -8426,13 +8437,7 @@
         <w:t xml:space="preserve">statt streuwertbasiert auch ordnungsbasiert </w:t>
       </w:r>
       <w:r>
-        <w:t>erfo</w:t>
-      </w:r>
-      <w:r>
-        <w:t>l</w:t>
-      </w:r>
-      <w:r>
-        <w:t>gen</w:t>
+        <w:t>erfolgen</w:t>
       </w:r>
       <w:r>
         <w:t>(«RL=0»)</w:t>
@@ -15919,8 +15924,6 @@
             <w:r>
               <w:t>Beschreibung</w:t>
             </w:r>
-            <w:bookmarkStart w:id="2" w:name="_GoBack"/>
-            <w:bookmarkEnd w:id="2"/>
           </w:p>
         </w:tc>
       </w:tr>
@@ -18209,6 +18212,7 @@
       <w:r>
         <w:rPr>
           <w:rFonts w:eastAsiaTheme="majorEastAsia"/>
+          <w:noProof/>
         </w:rPr>
         <w:drawing>
           <wp:inline distT="0" distB="0" distL="0" distR="0" wp14:anchorId="12726EA9" wp14:editId="4B0BFBE5">
@@ -18399,6 +18403,7 @@
       <w:r>
         <w:rPr>
           <w:rFonts w:eastAsiaTheme="majorEastAsia"/>
+          <w:noProof/>
         </w:rPr>
         <w:drawing>
           <wp:inline distT="0" distB="0" distL="0" distR="0" wp14:anchorId="74D8E8E4" wp14:editId="406B79A0">
@@ -18655,6 +18660,9 @@
         <w:jc w:val="center"/>
       </w:pPr>
       <w:r>
+        <w:rPr>
+          <w:noProof/>
+        </w:rPr>
         <w:drawing>
           <wp:inline distT="0" distB="0" distL="0" distR="0">
             <wp:extent cx="2638800" cy="450000"/>
@@ -18821,55 +18829,31 @@
         <w:rPr>
           <w:rFonts w:eastAsiaTheme="majorEastAsia"/>
         </w:rPr>
-        <w:t>Wenn ein Datenstrukturn</w:t>
+        <w:t xml:space="preserve">Wenn ein Datenstrukturnamen mit «@» beginnt, beschreibt dies </w:t>
       </w:r>
       <w:r>
         <w:rPr>
           <w:rFonts w:eastAsiaTheme="majorEastAsia"/>
         </w:rPr>
-        <w:t>a</w:t>
+        <w:t>eine Zahlenfolge mit einem Element</w:t>
       </w:r>
       <w:r>
         <w:rPr>
           <w:rFonts w:eastAsiaTheme="majorEastAsia"/>
         </w:rPr>
-        <w:t xml:space="preserve">men mit «@» beginnt, beschreibt dies </w:t>
+        <w:t xml:space="preserve">, </w:t>
       </w:r>
       <w:r>
         <w:rPr>
           <w:rFonts w:eastAsiaTheme="majorEastAsia"/>
         </w:rPr>
-        <w:t>eine Zahlenfolge mit einem Element</w:t>
+        <w:t xml:space="preserve">welches </w:t>
       </w:r>
       <w:r>
         <w:rPr>
           <w:rFonts w:eastAsiaTheme="majorEastAsia"/>
         </w:rPr>
-        <w:t xml:space="preserve">, </w:t>
-      </w:r>
-      <w:r>
-        <w:rPr>
-          <w:rFonts w:eastAsiaTheme="majorEastAsia"/>
-        </w:rPr>
-        <w:t xml:space="preserve">welches </w:t>
-      </w:r>
-      <w:r>
-        <w:rPr>
-          <w:rFonts w:eastAsiaTheme="majorEastAsia"/>
-        </w:rPr>
-        <w:t>auf die Position einer Zahlenfolge, Auflistung oder Abbildung mit der jeweil</w:t>
-      </w:r>
-      <w:r>
-        <w:rPr>
-          <w:rFonts w:eastAsiaTheme="majorEastAsia"/>
-        </w:rPr>
-        <w:t>i</w:t>
-      </w:r>
-      <w:r>
-        <w:rPr>
-          <w:rFonts w:eastAsiaTheme="majorEastAsia"/>
-        </w:rPr>
-        <w:t>gen Datenstruktur verweist.</w:t>
+        <w:t>auf die Position einer Zahlenfolge, Auflistung oder Abbildung mit der jeweiligen Datenstruktur verweist.</w:t>
       </w:r>
     </w:p>
     <w:p>
@@ -18885,6 +18869,7 @@
       <w:r>
         <w:rPr>
           <w:rFonts w:eastAsiaTheme="majorEastAsia"/>
+          <w:noProof/>
         </w:rPr>
         <w:drawing>
           <wp:inline distT="0" distB="0" distL="0" distR="0" wp14:anchorId="40D961B4" wp14:editId="6E8602AA">
@@ -19052,6 +19037,7 @@
       <w:r>
         <w:rPr>
           <w:rFonts w:eastAsiaTheme="majorEastAsia"/>
+          <w:noProof/>
         </w:rPr>
         <w:drawing>
           <wp:inline distT="0" distB="0" distL="0" distR="0" wp14:anchorId="1AE5CE78" wp14:editId="7D2E94A7">
@@ -19234,6 +19220,7 @@
       <w:r>
         <w:rPr>
           <w:rFonts w:eastAsiaTheme="majorEastAsia"/>
+          <w:noProof/>
         </w:rPr>
         <w:drawing>
           <wp:inline distT="0" distB="0" distL="0" distR="0" wp14:anchorId="7F09BA4F" wp14:editId="333D5B6A">
@@ -19382,6 +19369,7 @@
       <w:r>
         <w:rPr>
           <w:rFonts w:eastAsiaTheme="majorEastAsia"/>
+          <w:noProof/>
         </w:rPr>
         <w:drawing>
           <wp:inline distT="0" distB="0" distL="0" distR="0" wp14:anchorId="53E8CEF1" wp14:editId="2557E0CC">
@@ -19642,6 +19630,7 @@
       <w:r>
         <w:rPr>
           <w:rFonts w:eastAsiaTheme="majorEastAsia"/>
+          <w:noProof/>
         </w:rPr>
         <w:drawing>
           <wp:inline distT="0" distB="0" distL="0" distR="0" wp14:anchorId="485593AF" wp14:editId="160F7F49">
@@ -19831,6 +19820,7 @@
       <w:r>
         <w:rPr>
           <w:rFonts w:eastAsiaTheme="majorEastAsia"/>
+          <w:noProof/>
         </w:rPr>
         <w:drawing>
           <wp:inline distT="0" distB="0" distL="0" distR="0" wp14:anchorId="59453971" wp14:editId="4FB98994">
@@ -20113,7 +20103,7 @@
         <w:rFonts w:asciiTheme="minorHAnsi" w:hAnsiTheme="minorHAnsi"/>
         <w:noProof/>
       </w:rPr>
-      <w:t>9</w:t>
+      <w:t>1</w:t>
     </w:r>
     <w:r>
       <w:rPr>
@@ -20230,7 +20220,31 @@
       <w:rPr>
         <w:rFonts w:asciiTheme="minorHAnsi" w:hAnsiTheme="minorHAnsi"/>
       </w:rPr>
-      <w:t>…10.08.2016</w:t>
+      <w:t>…</w:t>
+    </w:r>
+    <w:r>
+      <w:rPr>
+        <w:rFonts w:asciiTheme="minorHAnsi" w:hAnsiTheme="minorHAnsi"/>
+      </w:rPr>
+      <w:t>08</w:t>
+    </w:r>
+    <w:r>
+      <w:rPr>
+        <w:rFonts w:asciiTheme="minorHAnsi" w:hAnsiTheme="minorHAnsi"/>
+      </w:rPr>
+      <w:t>.</w:t>
+    </w:r>
+    <w:r>
+      <w:rPr>
+        <w:rFonts w:asciiTheme="minorHAnsi" w:hAnsiTheme="minorHAnsi"/>
+      </w:rPr>
+      <w:t>10</w:t>
+    </w:r>
+    <w:r>
+      <w:rPr>
+        <w:rFonts w:asciiTheme="minorHAnsi" w:hAnsiTheme="minorHAnsi"/>
+      </w:rPr>
+      <w:t>.2016</w:t>
     </w:r>
     <w:r>
       <w:rPr>
@@ -21939,6 +21953,7 @@
   <w:style w:type="character" w:default="1" w:styleId="Absatz-Standardschriftart">
     <w:name w:val="Default Paragraph Font"/>
     <w:uiPriority w:val="1"/>
+    <w:semiHidden/>
     <w:unhideWhenUsed/>
   </w:style>
   <w:style w:type="table" w:default="1" w:styleId="NormaleTabelle">
@@ -22906,6 +22921,7 @@
   <w:style w:type="character" w:default="1" w:styleId="Absatz-Standardschriftart">
     <w:name w:val="Default Paragraph Font"/>
     <w:uiPriority w:val="1"/>
+    <w:semiHidden/>
     <w:unhideWhenUsed/>
   </w:style>
   <w:style w:type="table" w:default="1" w:styleId="NormaleTabelle">
@@ -23802,7 +23818,7 @@
 </file>
 
 <file path=customXml/itemProps1.xml><?xml version="1.0" encoding="utf-8"?>
-<ds:datastoreItem xmlns:ds="http://schemas.openxmlformats.org/officeDocument/2006/customXml" ds:itemID="{862E1B1B-4BBB-4AE0-8FDE-4004B9C23CEC}">
+<ds:datastoreItem xmlns:ds="http://schemas.openxmlformats.org/officeDocument/2006/customXml" ds:itemID="{6025BC8B-F201-42ED-923C-CC3DE4393461}">
   <ds:schemaRefs>
     <ds:schemaRef ds:uri="http://schemas.openxmlformats.org/officeDocument/2006/bibliography"/>
   </ds:schemaRefs>

</xml_diff>